<commit_message>
making changes to requirements
</commit_message>
<xml_diff>
--- a/Documents/Requirements 2015 First draft (Marked by james,mando).docx
+++ b/Documents/Requirements 2015 First draft (Marked by james,mando).docx
@@ -34,7 +34,7 @@
                     </pic:cNvPicPr>
                   </pic:nvPicPr>
                   <pic:blipFill>
-                    <a:blip r:embed="rId8"/>
+                    <a:blip r:embed="rId8" cstate="print"/>
                     <a:srcRect/>
                     <a:stretch>
                       <a:fillRect/>
@@ -172,6 +172,14 @@
           <w:sz w:val="32"/>
           <w:szCs w:val="32"/>
         </w:rPr>
+        <w:t xml:space="preserve"> </w:t>
+      </w:r>
+      <w:r>
+        <w:rPr>
+          <w:b/>
+          <w:sz w:val="32"/>
+          <w:szCs w:val="32"/>
+        </w:rPr>
         <w:t xml:space="preserve">for </w:t>
       </w:r>
       <w:r>
@@ -4572,7 +4580,7 @@
                     </pic:cNvPicPr>
                   </pic:nvPicPr>
                   <pic:blipFill>
-                    <a:blip r:embed="rId10"/>
+                    <a:blip r:embed="rId10" cstate="print"/>
                     <a:srcRect/>
                     <a:stretch>
                       <a:fillRect/>
@@ -5454,14 +5462,14 @@
 
 <file path=word/endnotes.xml><?xml version="1.0" encoding="utf-8"?>
 <w:endnotes xmlns:ve="http://schemas.openxmlformats.org/markup-compatibility/2006" xmlns:o="urn:schemas-microsoft-com:office:office" xmlns:r="http://schemas.openxmlformats.org/officeDocument/2006/relationships" xmlns:m="http://schemas.openxmlformats.org/officeDocument/2006/math" xmlns:v="urn:schemas-microsoft-com:vml" xmlns:wp="http://schemas.openxmlformats.org/drawingml/2006/wordprocessingDrawing" xmlns:w10="urn:schemas-microsoft-com:office:word" xmlns:w="http://schemas.openxmlformats.org/wordprocessingml/2006/main" xmlns:wne="http://schemas.microsoft.com/office/word/2006/wordml">
-  <w:endnote w:type="separator" w:id="0">
+  <w:endnote w:type="separator" w:id="-1">
     <w:p>
       <w:r>
         <w:separator/>
       </w:r>
     </w:p>
   </w:endnote>
-  <w:endnote w:type="continuationSeparator" w:id="1">
+  <w:endnote w:type="continuationSeparator" w:id="0">
     <w:p>
       <w:r>
         <w:continuationSeparator/>
@@ -5473,14 +5481,14 @@
 
 <file path=word/footnotes.xml><?xml version="1.0" encoding="utf-8"?>
 <w:footnotes xmlns:ve="http://schemas.openxmlformats.org/markup-compatibility/2006" xmlns:o="urn:schemas-microsoft-com:office:office" xmlns:r="http://schemas.openxmlformats.org/officeDocument/2006/relationships" xmlns:m="http://schemas.openxmlformats.org/officeDocument/2006/math" xmlns:v="urn:schemas-microsoft-com:vml" xmlns:wp="http://schemas.openxmlformats.org/drawingml/2006/wordprocessingDrawing" xmlns:w10="urn:schemas-microsoft-com:office:word" xmlns:w="http://schemas.openxmlformats.org/wordprocessingml/2006/main" xmlns:wne="http://schemas.microsoft.com/office/word/2006/wordml">
-  <w:footnote w:type="separator" w:id="0">
+  <w:footnote w:type="separator" w:id="-1">
     <w:p>
       <w:r>
         <w:separator/>
       </w:r>
     </w:p>
   </w:footnote>
-  <w:footnote w:type="continuationSeparator" w:id="1">
+  <w:footnote w:type="continuationSeparator" w:id="0">
     <w:p>
       <w:r>
         <w:continuationSeparator/>
@@ -5602,7 +5610,7 @@
               <w:rFonts w:ascii="Calibri" w:hAnsi="Calibri"/>
               <w:noProof/>
             </w:rPr>
-            <w:t>2</w:t>
+            <w:t>7</w:t>
           </w:r>
           <w:r>
             <w:rPr>
@@ -7911,7 +7919,7 @@
 </file>
 
 <file path=customXml/itemProps1.xml><?xml version="1.0" encoding="utf-8"?>
-<ds:datastoreItem xmlns:ds="http://schemas.openxmlformats.org/officeDocument/2006/customXml" ds:itemID="{FFBEC939-7EC7-4AE9-A248-B945BE70E6BE}">
+<ds:datastoreItem xmlns:ds="http://schemas.openxmlformats.org/officeDocument/2006/customXml" ds:itemID="{0650E532-34EE-403E-8641-F5A4AE032B13}">
   <ds:schemaRefs>
     <ds:schemaRef ds:uri="http://schemas.openxmlformats.org/officeDocument/2006/bibliography"/>
   </ds:schemaRefs>

</xml_diff>